<commit_message>
removed unecessary files, accents and console.log functions
</commit_message>
<xml_diff>
--- a/proj3.docx
+++ b/proj3.docx
@@ -655,9 +655,10 @@
           <w:sz w:val="26"/>
           <w:szCs w:val="26"/>
         </w:rPr>
-        <w:t>schema.sql</w:t>
-      </w:r>
-      <w:proofErr w:type="spellEnd"/>
+        <w:t>schema.</w:t>
+      </w:r>
+      <w:bookmarkStart w:id="1" w:name="_GoBack"/>
+      <w:bookmarkEnd w:id="1"/>
       <w:r>
         <w:rPr>
           <w:b/>
@@ -665,6 +666,16 @@
           <w:sz w:val="26"/>
           <w:szCs w:val="26"/>
         </w:rPr>
+        <w:t>sql</w:t>
+      </w:r>
+      <w:proofErr w:type="spellEnd"/>
+      <w:r>
+        <w:rPr>
+          <w:b/>
+          <w:bCs/>
+          <w:sz w:val="26"/>
+          <w:szCs w:val="26"/>
+        </w:rPr>
         <w:t>)</w:t>
       </w:r>
     </w:p>
@@ -9269,8 +9280,6 @@
           <w:szCs w:val="20"/>
         </w:rPr>
       </w:pPr>
-      <w:bookmarkStart w:id="1" w:name="_GoBack"/>
-      <w:bookmarkEnd w:id="1"/>
     </w:p>
     <w:p>
       <w:pPr>
@@ -9289,15 +9298,24 @@
           <w:szCs w:val="26"/>
         </w:rPr>
       </w:pPr>
-      <w:r>
+    </w:p>
+    <w:p>
+      <w:pPr>
+        <w:pBdr>
+          <w:top w:val="nil"/>
+          <w:left w:val="nil"/>
+          <w:bottom w:val="nil"/>
+          <w:right w:val="nil"/>
+          <w:between w:val="nil"/>
+        </w:pBdr>
+        <w:spacing w:after="0" w:line="240" w:lineRule="auto"/>
         <w:rPr>
           <w:b/>
           <w:bCs/>
           <w:sz w:val="26"/>
           <w:szCs w:val="26"/>
         </w:rPr>
-        <w:t>Explicação da arquitetura da aplicação PHP</w:t>
-      </w:r>
+      </w:pPr>
     </w:p>
     <w:p>
       <w:pPr>
@@ -9327,6 +9345,303 @@
           <w:between w:val="nil"/>
         </w:pBdr>
         <w:spacing w:after="0" w:line="240" w:lineRule="auto"/>
+        <w:rPr>
+          <w:b/>
+          <w:bCs/>
+          <w:sz w:val="26"/>
+          <w:szCs w:val="26"/>
+        </w:rPr>
+      </w:pPr>
+    </w:p>
+    <w:p>
+      <w:pPr>
+        <w:pBdr>
+          <w:top w:val="nil"/>
+          <w:left w:val="nil"/>
+          <w:bottom w:val="nil"/>
+          <w:right w:val="nil"/>
+          <w:between w:val="nil"/>
+        </w:pBdr>
+        <w:spacing w:after="0" w:line="240" w:lineRule="auto"/>
+        <w:rPr>
+          <w:b/>
+          <w:bCs/>
+          <w:sz w:val="26"/>
+          <w:szCs w:val="26"/>
+        </w:rPr>
+      </w:pPr>
+    </w:p>
+    <w:p>
+      <w:pPr>
+        <w:pBdr>
+          <w:top w:val="nil"/>
+          <w:left w:val="nil"/>
+          <w:bottom w:val="nil"/>
+          <w:right w:val="nil"/>
+          <w:between w:val="nil"/>
+        </w:pBdr>
+        <w:spacing w:after="0" w:line="240" w:lineRule="auto"/>
+        <w:rPr>
+          <w:b/>
+          <w:bCs/>
+          <w:sz w:val="26"/>
+          <w:szCs w:val="26"/>
+        </w:rPr>
+      </w:pPr>
+    </w:p>
+    <w:p>
+      <w:pPr>
+        <w:pBdr>
+          <w:top w:val="nil"/>
+          <w:left w:val="nil"/>
+          <w:bottom w:val="nil"/>
+          <w:right w:val="nil"/>
+          <w:between w:val="nil"/>
+        </w:pBdr>
+        <w:spacing w:after="0" w:line="240" w:lineRule="auto"/>
+        <w:rPr>
+          <w:b/>
+          <w:bCs/>
+          <w:sz w:val="26"/>
+          <w:szCs w:val="26"/>
+        </w:rPr>
+      </w:pPr>
+    </w:p>
+    <w:p>
+      <w:pPr>
+        <w:pBdr>
+          <w:top w:val="nil"/>
+          <w:left w:val="nil"/>
+          <w:bottom w:val="nil"/>
+          <w:right w:val="nil"/>
+          <w:between w:val="nil"/>
+        </w:pBdr>
+        <w:spacing w:after="0" w:line="240" w:lineRule="auto"/>
+        <w:rPr>
+          <w:b/>
+          <w:bCs/>
+          <w:sz w:val="26"/>
+          <w:szCs w:val="26"/>
+        </w:rPr>
+      </w:pPr>
+    </w:p>
+    <w:p>
+      <w:pPr>
+        <w:pBdr>
+          <w:top w:val="nil"/>
+          <w:left w:val="nil"/>
+          <w:bottom w:val="nil"/>
+          <w:right w:val="nil"/>
+          <w:between w:val="nil"/>
+        </w:pBdr>
+        <w:spacing w:after="0" w:line="240" w:lineRule="auto"/>
+        <w:rPr>
+          <w:b/>
+          <w:bCs/>
+          <w:sz w:val="26"/>
+          <w:szCs w:val="26"/>
+        </w:rPr>
+      </w:pPr>
+    </w:p>
+    <w:p>
+      <w:pPr>
+        <w:pBdr>
+          <w:top w:val="nil"/>
+          <w:left w:val="nil"/>
+          <w:bottom w:val="nil"/>
+          <w:right w:val="nil"/>
+          <w:between w:val="nil"/>
+        </w:pBdr>
+        <w:spacing w:after="0" w:line="240" w:lineRule="auto"/>
+        <w:rPr>
+          <w:b/>
+          <w:bCs/>
+          <w:sz w:val="26"/>
+          <w:szCs w:val="26"/>
+        </w:rPr>
+      </w:pPr>
+    </w:p>
+    <w:p>
+      <w:pPr>
+        <w:pBdr>
+          <w:top w:val="nil"/>
+          <w:left w:val="nil"/>
+          <w:bottom w:val="nil"/>
+          <w:right w:val="nil"/>
+          <w:between w:val="nil"/>
+        </w:pBdr>
+        <w:spacing w:after="0" w:line="240" w:lineRule="auto"/>
+        <w:rPr>
+          <w:b/>
+          <w:bCs/>
+          <w:sz w:val="26"/>
+          <w:szCs w:val="26"/>
+        </w:rPr>
+      </w:pPr>
+    </w:p>
+    <w:p>
+      <w:pPr>
+        <w:pBdr>
+          <w:top w:val="nil"/>
+          <w:left w:val="nil"/>
+          <w:bottom w:val="nil"/>
+          <w:right w:val="nil"/>
+          <w:between w:val="nil"/>
+        </w:pBdr>
+        <w:spacing w:after="0" w:line="240" w:lineRule="auto"/>
+        <w:rPr>
+          <w:b/>
+          <w:bCs/>
+          <w:sz w:val="26"/>
+          <w:szCs w:val="26"/>
+        </w:rPr>
+      </w:pPr>
+    </w:p>
+    <w:p>
+      <w:pPr>
+        <w:pBdr>
+          <w:top w:val="nil"/>
+          <w:left w:val="nil"/>
+          <w:bottom w:val="nil"/>
+          <w:right w:val="nil"/>
+          <w:between w:val="nil"/>
+        </w:pBdr>
+        <w:spacing w:after="0" w:line="240" w:lineRule="auto"/>
+        <w:rPr>
+          <w:b/>
+          <w:bCs/>
+          <w:sz w:val="26"/>
+          <w:szCs w:val="26"/>
+        </w:rPr>
+      </w:pPr>
+    </w:p>
+    <w:p>
+      <w:pPr>
+        <w:pBdr>
+          <w:top w:val="nil"/>
+          <w:left w:val="nil"/>
+          <w:bottom w:val="nil"/>
+          <w:right w:val="nil"/>
+          <w:between w:val="nil"/>
+        </w:pBdr>
+        <w:spacing w:after="0" w:line="240" w:lineRule="auto"/>
+        <w:rPr>
+          <w:b/>
+          <w:bCs/>
+          <w:sz w:val="26"/>
+          <w:szCs w:val="26"/>
+        </w:rPr>
+      </w:pPr>
+    </w:p>
+    <w:p>
+      <w:pPr>
+        <w:pBdr>
+          <w:top w:val="nil"/>
+          <w:left w:val="nil"/>
+          <w:bottom w:val="nil"/>
+          <w:right w:val="nil"/>
+          <w:between w:val="nil"/>
+        </w:pBdr>
+        <w:spacing w:after="0" w:line="240" w:lineRule="auto"/>
+        <w:rPr>
+          <w:b/>
+          <w:bCs/>
+          <w:sz w:val="26"/>
+          <w:szCs w:val="26"/>
+        </w:rPr>
+      </w:pPr>
+    </w:p>
+    <w:p>
+      <w:pPr>
+        <w:pBdr>
+          <w:top w:val="nil"/>
+          <w:left w:val="nil"/>
+          <w:bottom w:val="nil"/>
+          <w:right w:val="nil"/>
+          <w:between w:val="nil"/>
+        </w:pBdr>
+        <w:spacing w:after="0" w:line="240" w:lineRule="auto"/>
+        <w:rPr>
+          <w:b/>
+          <w:bCs/>
+          <w:sz w:val="26"/>
+          <w:szCs w:val="26"/>
+        </w:rPr>
+      </w:pPr>
+    </w:p>
+    <w:p>
+      <w:pPr>
+        <w:pBdr>
+          <w:top w:val="nil"/>
+          <w:left w:val="nil"/>
+          <w:bottom w:val="nil"/>
+          <w:right w:val="nil"/>
+          <w:between w:val="nil"/>
+        </w:pBdr>
+        <w:spacing w:after="0" w:line="240" w:lineRule="auto"/>
+        <w:rPr>
+          <w:b/>
+          <w:bCs/>
+          <w:sz w:val="26"/>
+          <w:szCs w:val="26"/>
+        </w:rPr>
+      </w:pPr>
+    </w:p>
+    <w:p>
+      <w:pPr>
+        <w:pBdr>
+          <w:top w:val="nil"/>
+          <w:left w:val="nil"/>
+          <w:bottom w:val="nil"/>
+          <w:right w:val="nil"/>
+          <w:between w:val="nil"/>
+        </w:pBdr>
+        <w:spacing w:after="0" w:line="240" w:lineRule="auto"/>
+        <w:rPr>
+          <w:b/>
+          <w:bCs/>
+          <w:sz w:val="26"/>
+          <w:szCs w:val="26"/>
+        </w:rPr>
+      </w:pPr>
+      <w:r>
+        <w:rPr>
+          <w:b/>
+          <w:bCs/>
+          <w:sz w:val="26"/>
+          <w:szCs w:val="26"/>
+        </w:rPr>
+        <w:t>Explicação da arquitetura da aplicação PHP</w:t>
+      </w:r>
+    </w:p>
+    <w:p>
+      <w:pPr>
+        <w:pBdr>
+          <w:top w:val="nil"/>
+          <w:left w:val="nil"/>
+          <w:bottom w:val="nil"/>
+          <w:right w:val="nil"/>
+          <w:between w:val="nil"/>
+        </w:pBdr>
+        <w:spacing w:after="0" w:line="240" w:lineRule="auto"/>
+        <w:rPr>
+          <w:b/>
+          <w:bCs/>
+          <w:sz w:val="26"/>
+          <w:szCs w:val="26"/>
+        </w:rPr>
+      </w:pPr>
+    </w:p>
+    <w:p>
+      <w:pPr>
+        <w:pBdr>
+          <w:top w:val="nil"/>
+          <w:left w:val="nil"/>
+          <w:bottom w:val="nil"/>
+          <w:right w:val="nil"/>
+          <w:between w:val="nil"/>
+        </w:pBdr>
+        <w:spacing w:after="0" w:line="240" w:lineRule="auto"/>
         <w:jc w:val="both"/>
         <w:rPr>
           <w:sz w:val="24"/>
@@ -9491,7 +9806,21 @@
           <w:sz w:val="24"/>
           <w:szCs w:val="24"/>
         </w:rPr>
-        <w:t xml:space="preserve"> contém três tabelas, correspondentes aos </w:t>
+        <w:t xml:space="preserve"> contém </w:t>
+      </w:r>
+      <w:r>
+        <w:rPr>
+          <w:sz w:val="24"/>
+          <w:szCs w:val="24"/>
+        </w:rPr>
+        <w:t>quatro</w:t>
+      </w:r>
+      <w:r>
+        <w:rPr>
+          <w:sz w:val="24"/>
+          <w:szCs w:val="24"/>
+        </w:rPr>
+        <w:t xml:space="preserve"> tabelas, correspondentes aos </w:t>
       </w:r>
       <w:r>
         <w:rPr>
@@ -9523,8 +9852,16 @@
           <w:sz w:val="24"/>
           <w:szCs w:val="24"/>
         </w:rPr>
-        <w:t xml:space="preserve"> e às </w:t>
-      </w:r>
+        <w:t xml:space="preserve"> e </w:t>
+      </w:r>
+      <w:r>
+        <w:rPr>
+          <w:sz w:val="24"/>
+          <w:szCs w:val="24"/>
+        </w:rPr>
+        <w:t xml:space="preserve">às </w:t>
+      </w:r>
+      <w:proofErr w:type="gramStart"/>
       <w:r>
         <w:rPr>
           <w:b/>
@@ -9539,7 +9876,80 @@
           <w:sz w:val="24"/>
           <w:szCs w:val="24"/>
         </w:rPr>
-        <w:t xml:space="preserve">. É possível apagar uma entrada de qualquer uma das tabelas clicando no botão X da respetiva entrada a apagar, e é possível adicionar uma entrada a cada tabela clicando no botão + debaixo da respetiva tabela e preenchendo o formulário que se segue a esse clique. </w:t>
+        <w:t>(</w:t>
+      </w:r>
+      <w:proofErr w:type="gramEnd"/>
+      <w:r>
+        <w:rPr>
+          <w:sz w:val="24"/>
+          <w:szCs w:val="24"/>
+        </w:rPr>
+        <w:t>incluindo as Anomalias de Tradução)</w:t>
+      </w:r>
+      <w:r>
+        <w:rPr>
+          <w:sz w:val="24"/>
+          <w:szCs w:val="24"/>
+        </w:rPr>
+        <w:t xml:space="preserve">. </w:t>
+      </w:r>
+      <w:r>
+        <w:rPr>
+          <w:sz w:val="24"/>
+          <w:szCs w:val="24"/>
+        </w:rPr>
+        <w:t xml:space="preserve">Em todas as tabelas, </w:t>
+      </w:r>
+      <w:proofErr w:type="spellStart"/>
+      <w:r>
+        <w:rPr>
+          <w:sz w:val="24"/>
+          <w:szCs w:val="24"/>
+        </w:rPr>
+        <w:t>excepto</w:t>
+      </w:r>
+      <w:proofErr w:type="spellEnd"/>
+      <w:r>
+        <w:rPr>
+          <w:sz w:val="24"/>
+          <w:szCs w:val="24"/>
+        </w:rPr>
+        <w:t xml:space="preserve"> na tabela de anomalias de tradução, é</w:t>
+      </w:r>
+      <w:r>
+        <w:rPr>
+          <w:sz w:val="24"/>
+          <w:szCs w:val="24"/>
+        </w:rPr>
+        <w:t xml:space="preserve"> possível apagar uma</w:t>
+      </w:r>
+      <w:r>
+        <w:rPr>
+          <w:sz w:val="24"/>
+          <w:szCs w:val="24"/>
+        </w:rPr>
+        <w:t xml:space="preserve"> entrada</w:t>
+      </w:r>
+      <w:r>
+        <w:rPr>
+          <w:sz w:val="24"/>
+          <w:szCs w:val="24"/>
+        </w:rPr>
+        <w:t xml:space="preserve"> clicando no botão X da respetiva entrada a apagar</w:t>
+      </w:r>
+      <w:r>
+        <w:rPr>
+          <w:sz w:val="24"/>
+          <w:szCs w:val="24"/>
+        </w:rPr>
+        <w:t xml:space="preserve"> </w:t>
+      </w:r>
+      <w:r>
+        <w:rPr>
+          <w:sz w:val="24"/>
+          <w:szCs w:val="24"/>
+        </w:rPr>
+        <w:t xml:space="preserve">e é possível adicionar uma entrada clicando no botão + debaixo da respetiva tabela e preenchendo o formulário que se segue a esse clique. </w:t>
       </w:r>
       <w:r>
         <w:rPr>
@@ -9640,20 +10050,147 @@
           <w:szCs w:val="24"/>
         </w:rPr>
       </w:pPr>
-      <w:r>
-        <w:rPr>
-          <w:sz w:val="24"/>
-          <w:szCs w:val="24"/>
-        </w:rPr>
-        <w:t>*****</w:t>
-      </w:r>
-      <w:r>
-        <w:rPr>
-          <w:sz w:val="24"/>
-          <w:szCs w:val="24"/>
-        </w:rPr>
-        <w:t>POR FAZER: ALÍNEA b)*****</w:t>
-      </w:r>
+    </w:p>
+    <w:p>
+      <w:pPr>
+        <w:pBdr>
+          <w:top w:val="nil"/>
+          <w:left w:val="nil"/>
+          <w:bottom w:val="nil"/>
+          <w:right w:val="nil"/>
+          <w:between w:val="nil"/>
+        </w:pBdr>
+        <w:spacing w:after="0" w:line="240" w:lineRule="auto"/>
+        <w:jc w:val="both"/>
+        <w:rPr>
+          <w:sz w:val="24"/>
+          <w:szCs w:val="24"/>
+        </w:rPr>
+      </w:pPr>
+      <w:r>
+        <w:rPr>
+          <w:sz w:val="24"/>
+          <w:szCs w:val="24"/>
+        </w:rPr>
+        <w:t>A segunda página (</w:t>
+      </w:r>
+      <w:proofErr w:type="spellStart"/>
+      <w:r>
+        <w:rPr>
+          <w:sz w:val="24"/>
+          <w:szCs w:val="24"/>
+        </w:rPr>
+        <w:t>b.php</w:t>
+      </w:r>
+      <w:proofErr w:type="spellEnd"/>
+      <w:r>
+        <w:rPr>
+          <w:sz w:val="24"/>
+          <w:szCs w:val="24"/>
+        </w:rPr>
+        <w:t xml:space="preserve">) contém 2 tabelas, correspondentes às </w:t>
+      </w:r>
+      <w:r>
+        <w:rPr>
+          <w:b/>
+          <w:bCs/>
+          <w:sz w:val="24"/>
+          <w:szCs w:val="24"/>
+        </w:rPr>
+        <w:t xml:space="preserve">Correções </w:t>
+      </w:r>
+      <w:r>
+        <w:rPr>
+          <w:sz w:val="24"/>
+          <w:szCs w:val="24"/>
+        </w:rPr>
+        <w:t xml:space="preserve">e às </w:t>
+      </w:r>
+      <w:r>
+        <w:rPr>
+          <w:b/>
+          <w:bCs/>
+          <w:sz w:val="24"/>
+          <w:szCs w:val="24"/>
+        </w:rPr>
+        <w:t>Propostas de Correção</w:t>
+      </w:r>
+      <w:r>
+        <w:rPr>
+          <w:sz w:val="24"/>
+          <w:szCs w:val="24"/>
+        </w:rPr>
+        <w:t xml:space="preserve">. É possível adicionar </w:t>
+      </w:r>
+      <w:r>
+        <w:rPr>
+          <w:sz w:val="24"/>
+          <w:szCs w:val="24"/>
+        </w:rPr>
+        <w:t xml:space="preserve">e remover </w:t>
+      </w:r>
+      <w:r>
+        <w:rPr>
+          <w:sz w:val="24"/>
+          <w:szCs w:val="24"/>
+        </w:rPr>
+        <w:t>entradas a cada uma das tabelas de forma análoga ao que foi explicado para a primeira página.</w:t>
+      </w:r>
+      <w:r>
+        <w:rPr>
+          <w:sz w:val="24"/>
+          <w:szCs w:val="24"/>
+        </w:rPr>
+        <w:t xml:space="preserve"> Apenas </w:t>
+      </w:r>
+      <w:r>
+        <w:rPr>
+          <w:sz w:val="24"/>
+          <w:szCs w:val="24"/>
+        </w:rPr>
+        <w:t>é permitida a edição de propostas de correção.</w:t>
+      </w:r>
+    </w:p>
+    <w:p>
+      <w:pPr>
+        <w:pBdr>
+          <w:top w:val="nil"/>
+          <w:left w:val="nil"/>
+          <w:bottom w:val="nil"/>
+          <w:right w:val="nil"/>
+          <w:between w:val="nil"/>
+        </w:pBdr>
+        <w:spacing w:after="0" w:line="240" w:lineRule="auto"/>
+        <w:jc w:val="both"/>
+        <w:rPr>
+          <w:sz w:val="24"/>
+          <w:szCs w:val="24"/>
+        </w:rPr>
+      </w:pPr>
+      <w:r>
+        <w:rPr>
+          <w:sz w:val="24"/>
+          <w:szCs w:val="24"/>
+        </w:rPr>
+        <w:t>Na edição de propostas de correção pode-se mudar o email e o texto da proposta, caso o email seja mudado, essa mudança é refletida em todas as correções associadas à respetiva proposta de correção; não é permitido mudar a data/hora da proposta de correção pois esta é considerada como uma data/hora de criação da proposta.</w:t>
+      </w:r>
+    </w:p>
+    <w:p>
+      <w:pPr>
+        <w:pBdr>
+          <w:top w:val="nil"/>
+          <w:left w:val="nil"/>
+          <w:bottom w:val="nil"/>
+          <w:right w:val="nil"/>
+          <w:between w:val="nil"/>
+        </w:pBdr>
+        <w:spacing w:after="0" w:line="240" w:lineRule="auto"/>
+        <w:jc w:val="both"/>
+        <w:rPr>
+          <w:sz w:val="24"/>
+          <w:szCs w:val="24"/>
+        </w:rPr>
+      </w:pPr>
     </w:p>
     <w:p>
       <w:pPr>
@@ -9727,13 +10264,35 @@
       </w:r>
       <w:r>
         <w:rPr>
+          <w:sz w:val="24"/>
+          <w:szCs w:val="24"/>
+        </w:rPr>
+        <w:t>utilizadores</w:t>
+      </w:r>
+      <w:r>
+        <w:rPr>
           <w:b/>
           <w:bCs/>
           <w:sz w:val="24"/>
           <w:szCs w:val="24"/>
         </w:rPr>
-        <w:t>U</w:t>
-      </w:r>
+        <w:t xml:space="preserve"> </w:t>
+      </w:r>
+      <w:r>
+        <w:rPr>
+          <w:sz w:val="24"/>
+          <w:szCs w:val="24"/>
+        </w:rPr>
+        <w:t>presentes na base de dados</w:t>
+      </w:r>
+      <w:r>
+        <w:rPr>
+          <w:sz w:val="24"/>
+          <w:szCs w:val="24"/>
+        </w:rPr>
+        <w:t xml:space="preserve">, por ordem alfabética, em 3 tabelas: </w:t>
+      </w:r>
+      <w:proofErr w:type="gramStart"/>
       <w:r>
         <w:rPr>
           <w:b/>
@@ -9741,79 +10300,22 @@
           <w:sz w:val="24"/>
           <w:szCs w:val="24"/>
         </w:rPr>
-        <w:t>tilizadores</w:t>
-      </w:r>
-      <w:r>
-        <w:rPr>
-          <w:sz w:val="24"/>
-          <w:szCs w:val="24"/>
-        </w:rPr>
-        <w:t xml:space="preserve"> presentes na base de dados, por ordem alfabética.</w:t>
-      </w:r>
-    </w:p>
-    <w:p>
-      <w:pPr>
-        <w:pBdr>
-          <w:top w:val="nil"/>
-          <w:left w:val="nil"/>
-          <w:bottom w:val="nil"/>
-          <w:right w:val="nil"/>
-          <w:between w:val="nil"/>
-        </w:pBdr>
-        <w:spacing w:after="0" w:line="240" w:lineRule="auto"/>
-        <w:jc w:val="both"/>
-        <w:rPr>
-          <w:sz w:val="24"/>
-          <w:szCs w:val="24"/>
-        </w:rPr>
-      </w:pPr>
-    </w:p>
-    <w:p>
-      <w:pPr>
-        <w:pBdr>
-          <w:top w:val="nil"/>
-          <w:left w:val="nil"/>
-          <w:bottom w:val="nil"/>
-          <w:right w:val="nil"/>
-          <w:between w:val="nil"/>
-        </w:pBdr>
-        <w:spacing w:after="0" w:line="240" w:lineRule="auto"/>
-        <w:jc w:val="both"/>
-        <w:rPr>
-          <w:sz w:val="24"/>
-          <w:szCs w:val="24"/>
-        </w:rPr>
-      </w:pPr>
-      <w:r>
-        <w:rPr>
-          <w:sz w:val="24"/>
-          <w:szCs w:val="24"/>
-        </w:rPr>
-        <w:t>N</w:t>
-      </w:r>
-      <w:r>
-        <w:rPr>
-          <w:sz w:val="24"/>
-          <w:szCs w:val="24"/>
-        </w:rPr>
-        <w:t>a quarta página (</w:t>
-      </w:r>
-      <w:proofErr w:type="spellStart"/>
-      <w:r>
-        <w:rPr>
-          <w:rFonts w:ascii="Courier New" w:hAnsi="Courier New" w:cs="Courier New"/>
-          <w:sz w:val="24"/>
-          <w:szCs w:val="24"/>
-        </w:rPr>
-        <w:t>d.php</w:t>
-      </w:r>
-      <w:proofErr w:type="spellEnd"/>
-      <w:r>
-        <w:rPr>
-          <w:sz w:val="24"/>
-          <w:szCs w:val="24"/>
-        </w:rPr>
-        <w:t xml:space="preserve">), são apresentadas as tabelas referentes às </w:t>
+        <w:t>Utilizadores</w:t>
+      </w:r>
+      <w:r>
+        <w:rPr>
+          <w:sz w:val="24"/>
+          <w:szCs w:val="24"/>
+        </w:rPr>
+        <w:t>(</w:t>
+      </w:r>
+      <w:proofErr w:type="gramEnd"/>
+      <w:r>
+        <w:rPr>
+          <w:sz w:val="24"/>
+          <w:szCs w:val="24"/>
+        </w:rPr>
+        <w:t xml:space="preserve">contem todos os utilizadores); </w:t>
       </w:r>
       <w:r>
         <w:rPr>
@@ -9822,14 +10324,7 @@
           <w:sz w:val="24"/>
           <w:szCs w:val="24"/>
         </w:rPr>
-        <w:t>Incidências</w:t>
-      </w:r>
-      <w:r>
-        <w:rPr>
-          <w:sz w:val="24"/>
-          <w:szCs w:val="24"/>
-        </w:rPr>
-        <w:t xml:space="preserve"> e aos </w:t>
+        <w:t>Ut</w:t>
       </w:r>
       <w:r>
         <w:rPr>
@@ -9838,76 +10333,14 @@
           <w:sz w:val="24"/>
           <w:szCs w:val="24"/>
         </w:rPr>
-        <w:t>Duplicados</w:t>
-      </w:r>
-      <w:r>
-        <w:rPr>
-          <w:sz w:val="24"/>
-          <w:szCs w:val="24"/>
-        </w:rPr>
-        <w:t xml:space="preserve">. </w:t>
-      </w:r>
-      <w:r>
-        <w:rPr>
-          <w:sz w:val="24"/>
-          <w:szCs w:val="24"/>
-        </w:rPr>
-        <w:t>É possível adicionar novas entradas a cada uma das tabelas de forma análoga ao que foi explicado para a primeira página</w:t>
-      </w:r>
-      <w:r>
-        <w:rPr>
-          <w:sz w:val="24"/>
-          <w:szCs w:val="24"/>
-        </w:rPr>
-        <w:t>.</w:t>
-      </w:r>
-    </w:p>
-    <w:p>
-      <w:pPr>
-        <w:pBdr>
-          <w:top w:val="nil"/>
-          <w:left w:val="nil"/>
-          <w:bottom w:val="nil"/>
-          <w:right w:val="nil"/>
-          <w:between w:val="nil"/>
-        </w:pBdr>
-        <w:spacing w:after="0" w:line="240" w:lineRule="auto"/>
-        <w:jc w:val="both"/>
-        <w:rPr>
-          <w:sz w:val="24"/>
-          <w:szCs w:val="24"/>
-        </w:rPr>
-      </w:pPr>
-      <w:r>
-        <w:rPr>
-          <w:sz w:val="24"/>
-          <w:szCs w:val="24"/>
-        </w:rPr>
-        <w:t>A quinta página (</w:t>
-      </w:r>
-      <w:proofErr w:type="spellStart"/>
-      <w:r>
-        <w:rPr>
-          <w:rFonts w:ascii="Courier New" w:hAnsi="Courier New" w:cs="Courier New"/>
-          <w:sz w:val="24"/>
-          <w:szCs w:val="24"/>
-        </w:rPr>
-        <w:t>e.php</w:t>
-      </w:r>
-      <w:proofErr w:type="spellEnd"/>
-      <w:r>
-        <w:rPr>
-          <w:sz w:val="24"/>
-          <w:szCs w:val="24"/>
-        </w:rPr>
-        <w:t xml:space="preserve">) redireciona o utilizador para um formulário, que depois de preenchido apresenta os resultados pretendidos, ou seja, lista </w:t>
-      </w:r>
-      <w:r>
-        <w:rPr>
-          <w:sz w:val="24"/>
-          <w:szCs w:val="24"/>
-        </w:rPr>
-        <w:t xml:space="preserve">todas as </w:t>
+        <w:t>ilizadores qualificados</w:t>
+      </w:r>
+      <w:r>
+        <w:rPr>
+          <w:sz w:val="24"/>
+          <w:szCs w:val="24"/>
+        </w:rPr>
+        <w:t xml:space="preserve">(contem os utilizadores que são qualificados); </w:t>
       </w:r>
       <w:r>
         <w:rPr>
@@ -9916,7 +10349,86 @@
           <w:sz w:val="24"/>
           <w:szCs w:val="24"/>
         </w:rPr>
-        <w:t>A</w:t>
+        <w:t>Utilizadores regulares</w:t>
+      </w:r>
+      <w:r>
+        <w:rPr>
+          <w:sz w:val="24"/>
+          <w:szCs w:val="24"/>
+        </w:rPr>
+        <w:t>(contem os utilizadores que são regulares)</w:t>
+      </w:r>
+      <w:r>
+        <w:rPr>
+          <w:sz w:val="24"/>
+          <w:szCs w:val="24"/>
+        </w:rPr>
+        <w:t>.</w:t>
+      </w:r>
+    </w:p>
+    <w:p>
+      <w:pPr>
+        <w:pBdr>
+          <w:top w:val="nil"/>
+          <w:left w:val="nil"/>
+          <w:bottom w:val="nil"/>
+          <w:right w:val="nil"/>
+          <w:between w:val="nil"/>
+        </w:pBdr>
+        <w:spacing w:after="0" w:line="240" w:lineRule="auto"/>
+        <w:jc w:val="both"/>
+        <w:rPr>
+          <w:sz w:val="24"/>
+          <w:szCs w:val="24"/>
+        </w:rPr>
+      </w:pPr>
+    </w:p>
+    <w:p>
+      <w:pPr>
+        <w:pBdr>
+          <w:top w:val="nil"/>
+          <w:left w:val="nil"/>
+          <w:bottom w:val="nil"/>
+          <w:right w:val="nil"/>
+          <w:between w:val="nil"/>
+        </w:pBdr>
+        <w:spacing w:after="0" w:line="240" w:lineRule="auto"/>
+        <w:jc w:val="both"/>
+        <w:rPr>
+          <w:sz w:val="24"/>
+          <w:szCs w:val="24"/>
+        </w:rPr>
+      </w:pPr>
+      <w:r>
+        <w:rPr>
+          <w:sz w:val="24"/>
+          <w:szCs w:val="24"/>
+        </w:rPr>
+        <w:t>N</w:t>
+      </w:r>
+      <w:r>
+        <w:rPr>
+          <w:sz w:val="24"/>
+          <w:szCs w:val="24"/>
+        </w:rPr>
+        <w:t>a quarta página (</w:t>
+      </w:r>
+      <w:proofErr w:type="spellStart"/>
+      <w:r>
+        <w:rPr>
+          <w:rFonts w:ascii="Courier New" w:hAnsi="Courier New" w:cs="Courier New"/>
+          <w:sz w:val="24"/>
+          <w:szCs w:val="24"/>
+        </w:rPr>
+        <w:t>d.php</w:t>
+      </w:r>
+      <w:proofErr w:type="spellEnd"/>
+      <w:r>
+        <w:rPr>
+          <w:sz w:val="24"/>
+          <w:szCs w:val="24"/>
+        </w:rPr>
+        <w:t xml:space="preserve">), são apresentadas as tabelas referentes às </w:t>
       </w:r>
       <w:r>
         <w:rPr>
@@ -9925,14 +10437,14 @@
           <w:sz w:val="24"/>
           <w:szCs w:val="24"/>
         </w:rPr>
-        <w:t>nomalias</w:t>
-      </w:r>
-      <w:r>
-        <w:rPr>
-          <w:sz w:val="24"/>
-          <w:szCs w:val="24"/>
-        </w:rPr>
-        <w:t xml:space="preserve"> de </w:t>
+        <w:t>Incidências</w:t>
+      </w:r>
+      <w:r>
+        <w:rPr>
+          <w:sz w:val="24"/>
+          <w:szCs w:val="24"/>
+        </w:rPr>
+        <w:t xml:space="preserve"> e aos </w:t>
       </w:r>
       <w:r>
         <w:rPr>
@@ -9941,7 +10453,107 @@
           <w:sz w:val="24"/>
           <w:szCs w:val="24"/>
         </w:rPr>
-        <w:t>I</w:t>
+        <w:t>Duplicados</w:t>
+      </w:r>
+      <w:r>
+        <w:rPr>
+          <w:sz w:val="24"/>
+          <w:szCs w:val="24"/>
+        </w:rPr>
+        <w:t xml:space="preserve">. </w:t>
+      </w:r>
+      <w:r>
+        <w:rPr>
+          <w:sz w:val="24"/>
+          <w:szCs w:val="24"/>
+        </w:rPr>
+        <w:t xml:space="preserve">É possível adicionar </w:t>
+      </w:r>
+      <w:r>
+        <w:rPr>
+          <w:sz w:val="24"/>
+          <w:szCs w:val="24"/>
+        </w:rPr>
+        <w:t>e remover</w:t>
+      </w:r>
+      <w:r>
+        <w:rPr>
+          <w:sz w:val="24"/>
+          <w:szCs w:val="24"/>
+        </w:rPr>
+        <w:t xml:space="preserve"> entradas a cada uma das tabelas de forma análoga ao que foi explicado para a primeira página</w:t>
+      </w:r>
+      <w:r>
+        <w:rPr>
+          <w:sz w:val="24"/>
+          <w:szCs w:val="24"/>
+        </w:rPr>
+        <w:t>.</w:t>
+      </w:r>
+    </w:p>
+    <w:p>
+      <w:pPr>
+        <w:pBdr>
+          <w:top w:val="nil"/>
+          <w:left w:val="nil"/>
+          <w:bottom w:val="nil"/>
+          <w:right w:val="nil"/>
+          <w:between w:val="nil"/>
+        </w:pBdr>
+        <w:spacing w:after="0" w:line="240" w:lineRule="auto"/>
+        <w:jc w:val="both"/>
+        <w:rPr>
+          <w:sz w:val="24"/>
+          <w:szCs w:val="24"/>
+        </w:rPr>
+      </w:pPr>
+    </w:p>
+    <w:p>
+      <w:pPr>
+        <w:pBdr>
+          <w:top w:val="nil"/>
+          <w:left w:val="nil"/>
+          <w:bottom w:val="nil"/>
+          <w:right w:val="nil"/>
+          <w:between w:val="nil"/>
+        </w:pBdr>
+        <w:spacing w:after="0" w:line="240" w:lineRule="auto"/>
+        <w:jc w:val="both"/>
+        <w:rPr>
+          <w:sz w:val="24"/>
+          <w:szCs w:val="24"/>
+        </w:rPr>
+      </w:pPr>
+      <w:r>
+        <w:rPr>
+          <w:sz w:val="24"/>
+          <w:szCs w:val="24"/>
+        </w:rPr>
+        <w:t>A quinta página (</w:t>
+      </w:r>
+      <w:proofErr w:type="spellStart"/>
+      <w:r>
+        <w:rPr>
+          <w:rFonts w:ascii="Courier New" w:hAnsi="Courier New" w:cs="Courier New"/>
+          <w:sz w:val="24"/>
+          <w:szCs w:val="24"/>
+        </w:rPr>
+        <w:t>e.php</w:t>
+      </w:r>
+      <w:proofErr w:type="spellEnd"/>
+      <w:r>
+        <w:rPr>
+          <w:sz w:val="24"/>
+          <w:szCs w:val="24"/>
+        </w:rPr>
+        <w:t xml:space="preserve">) redireciona o utilizador para um formulário, que depois de preenchido apresenta os resultados pretendidos, ou seja, lista </w:t>
+      </w:r>
+      <w:r>
+        <w:rPr>
+          <w:sz w:val="24"/>
+          <w:szCs w:val="24"/>
+        </w:rPr>
+        <w:t xml:space="preserve">todas as </w:t>
       </w:r>
       <w:r>
         <w:rPr>
@@ -9950,21 +10562,7 @@
           <w:sz w:val="24"/>
           <w:szCs w:val="24"/>
         </w:rPr>
-        <w:t>ncidências</w:t>
-      </w:r>
-      <w:r>
-        <w:rPr>
-          <w:sz w:val="24"/>
-          <w:szCs w:val="24"/>
-        </w:rPr>
-        <w:t xml:space="preserve"> registadas na área compreendida entre </w:t>
-      </w:r>
-      <w:r>
-        <w:rPr>
-          <w:sz w:val="24"/>
-          <w:szCs w:val="24"/>
-        </w:rPr>
-        <w:t xml:space="preserve">os dois </w:t>
+        <w:t>A</w:t>
       </w:r>
       <w:r>
         <w:rPr>
@@ -9973,14 +10571,14 @@
           <w:sz w:val="24"/>
           <w:szCs w:val="24"/>
         </w:rPr>
-        <w:t>Locais</w:t>
-      </w:r>
-      <w:r>
-        <w:rPr>
-          <w:sz w:val="24"/>
-          <w:szCs w:val="24"/>
-        </w:rPr>
-        <w:t xml:space="preserve"> </w:t>
+        <w:t>nomalias</w:t>
+      </w:r>
+      <w:r>
+        <w:rPr>
+          <w:sz w:val="24"/>
+          <w:szCs w:val="24"/>
+        </w:rPr>
+        <w:t xml:space="preserve"> de </w:t>
       </w:r>
       <w:r>
         <w:rPr>
@@ -9989,79 +10587,7 @@
           <w:sz w:val="24"/>
           <w:szCs w:val="24"/>
         </w:rPr>
-        <w:t>Públicos</w:t>
-      </w:r>
-      <w:r>
-        <w:rPr>
-          <w:sz w:val="24"/>
-          <w:szCs w:val="24"/>
-        </w:rPr>
-        <w:t xml:space="preserve"> introduzidos.</w:t>
-      </w:r>
-    </w:p>
-    <w:p>
-      <w:pPr>
-        <w:pBdr>
-          <w:top w:val="nil"/>
-          <w:left w:val="nil"/>
-          <w:bottom w:val="nil"/>
-          <w:right w:val="nil"/>
-          <w:between w:val="nil"/>
-        </w:pBdr>
-        <w:spacing w:after="0" w:line="240" w:lineRule="auto"/>
-        <w:jc w:val="both"/>
-        <w:rPr>
-          <w:sz w:val="24"/>
-          <w:szCs w:val="24"/>
-        </w:rPr>
-      </w:pPr>
-      <w:r>
-        <w:rPr>
-          <w:sz w:val="24"/>
-          <w:szCs w:val="24"/>
-        </w:rPr>
-        <w:t>Finalmente, a última página (</w:t>
-      </w:r>
-      <w:proofErr w:type="spellStart"/>
-      <w:r>
-        <w:rPr>
-          <w:rFonts w:ascii="Courier New" w:hAnsi="Courier New" w:cs="Courier New"/>
-          <w:sz w:val="24"/>
-          <w:szCs w:val="24"/>
-        </w:rPr>
-        <w:t>f.php</w:t>
-      </w:r>
-      <w:proofErr w:type="spellEnd"/>
-      <w:r>
-        <w:rPr>
-          <w:sz w:val="24"/>
-          <w:szCs w:val="24"/>
-        </w:rPr>
-        <w:t xml:space="preserve">) funciona de forma semelhante à página </w:t>
-      </w:r>
-      <w:proofErr w:type="spellStart"/>
-      <w:r>
-        <w:rPr>
-          <w:rFonts w:ascii="Courier New" w:hAnsi="Courier New" w:cs="Courier New"/>
-          <w:sz w:val="24"/>
-          <w:szCs w:val="24"/>
-        </w:rPr>
-        <w:t>e.php</w:t>
-      </w:r>
-      <w:proofErr w:type="spellEnd"/>
-      <w:r>
-        <w:rPr>
-          <w:sz w:val="24"/>
-          <w:szCs w:val="24"/>
-        </w:rPr>
-        <w:t xml:space="preserve">, listando </w:t>
-      </w:r>
-      <w:r>
-        <w:rPr>
-          <w:sz w:val="24"/>
-          <w:szCs w:val="24"/>
-        </w:rPr>
-        <w:t xml:space="preserve">as </w:t>
+        <w:t>I</w:t>
       </w:r>
       <w:r>
         <w:rPr>
@@ -10070,7 +10596,21 @@
           <w:sz w:val="24"/>
           <w:szCs w:val="24"/>
         </w:rPr>
-        <w:t>A</w:t>
+        <w:t>ncidências</w:t>
+      </w:r>
+      <w:r>
+        <w:rPr>
+          <w:sz w:val="24"/>
+          <w:szCs w:val="24"/>
+        </w:rPr>
+        <w:t xml:space="preserve"> registadas na área compreendida entre </w:t>
+      </w:r>
+      <w:r>
+        <w:rPr>
+          <w:sz w:val="24"/>
+          <w:szCs w:val="24"/>
+        </w:rPr>
+        <w:t xml:space="preserve">os dois </w:t>
       </w:r>
       <w:r>
         <w:rPr>
@@ -10079,28 +10619,14 @@
           <w:sz w:val="24"/>
           <w:szCs w:val="24"/>
         </w:rPr>
-        <w:t>nomalias</w:t>
-      </w:r>
-      <w:r>
-        <w:rPr>
-          <w:sz w:val="24"/>
-          <w:szCs w:val="24"/>
-        </w:rPr>
-        <w:t xml:space="preserve"> registadas nos </w:t>
-      </w:r>
-      <w:r>
-        <w:rPr>
-          <w:sz w:val="24"/>
-          <w:szCs w:val="24"/>
-        </w:rPr>
-        <w:t>ú</w:t>
-      </w:r>
-      <w:r>
-        <w:rPr>
-          <w:sz w:val="24"/>
-          <w:szCs w:val="24"/>
-        </w:rPr>
-        <w:t xml:space="preserve">ltimos três meses a mais ou menos </w:t>
+        <w:t>Locais</w:t>
+      </w:r>
+      <w:r>
+        <w:rPr>
+          <w:sz w:val="24"/>
+          <w:szCs w:val="24"/>
+        </w:rPr>
+        <w:t xml:space="preserve"> </w:t>
       </w:r>
       <w:r>
         <w:rPr>
@@ -10109,9 +10635,97 @@
           <w:sz w:val="24"/>
           <w:szCs w:val="24"/>
         </w:rPr>
-        <w:t>(</w:t>
-      </w:r>
-      <w:proofErr w:type="spellStart"/>
+        <w:t>Públicos</w:t>
+      </w:r>
+      <w:r>
+        <w:rPr>
+          <w:sz w:val="24"/>
+          <w:szCs w:val="24"/>
+        </w:rPr>
+        <w:t xml:space="preserve"> introduzidos.</w:t>
+      </w:r>
+    </w:p>
+    <w:p>
+      <w:pPr>
+        <w:pBdr>
+          <w:top w:val="nil"/>
+          <w:left w:val="nil"/>
+          <w:bottom w:val="nil"/>
+          <w:right w:val="nil"/>
+          <w:between w:val="nil"/>
+        </w:pBdr>
+        <w:spacing w:after="0" w:line="240" w:lineRule="auto"/>
+        <w:jc w:val="both"/>
+        <w:rPr>
+          <w:sz w:val="24"/>
+          <w:szCs w:val="24"/>
+        </w:rPr>
+      </w:pPr>
+    </w:p>
+    <w:p>
+      <w:pPr>
+        <w:pBdr>
+          <w:top w:val="nil"/>
+          <w:left w:val="nil"/>
+          <w:bottom w:val="nil"/>
+          <w:right w:val="nil"/>
+          <w:between w:val="nil"/>
+        </w:pBdr>
+        <w:spacing w:after="0" w:line="240" w:lineRule="auto"/>
+        <w:jc w:val="both"/>
+        <w:rPr>
+          <w:sz w:val="24"/>
+          <w:szCs w:val="24"/>
+        </w:rPr>
+      </w:pPr>
+      <w:r>
+        <w:rPr>
+          <w:sz w:val="24"/>
+          <w:szCs w:val="24"/>
+        </w:rPr>
+        <w:t>Finalmente, a última página (</w:t>
+      </w:r>
+      <w:proofErr w:type="spellStart"/>
+      <w:r>
+        <w:rPr>
+          <w:rFonts w:ascii="Courier New" w:hAnsi="Courier New" w:cs="Courier New"/>
+          <w:sz w:val="24"/>
+          <w:szCs w:val="24"/>
+        </w:rPr>
+        <w:t>f.php</w:t>
+      </w:r>
+      <w:proofErr w:type="spellEnd"/>
+      <w:r>
+        <w:rPr>
+          <w:sz w:val="24"/>
+          <w:szCs w:val="24"/>
+        </w:rPr>
+        <w:t xml:space="preserve">) funciona de forma semelhante à página </w:t>
+      </w:r>
+      <w:proofErr w:type="spellStart"/>
+      <w:r>
+        <w:rPr>
+          <w:rFonts w:ascii="Courier New" w:hAnsi="Courier New" w:cs="Courier New"/>
+          <w:sz w:val="24"/>
+          <w:szCs w:val="24"/>
+        </w:rPr>
+        <w:t>e.php</w:t>
+      </w:r>
+      <w:proofErr w:type="spellEnd"/>
+      <w:r>
+        <w:rPr>
+          <w:sz w:val="24"/>
+          <w:szCs w:val="24"/>
+        </w:rPr>
+        <w:t xml:space="preserve">, listando </w:t>
+      </w:r>
+      <w:r>
+        <w:rPr>
+          <w:sz w:val="24"/>
+          <w:szCs w:val="24"/>
+        </w:rPr>
+        <w:t xml:space="preserve">as </w:t>
+      </w:r>
       <w:r>
         <w:rPr>
           <w:b/>
@@ -10119,9 +10733,8 @@
           <w:sz w:val="24"/>
           <w:szCs w:val="24"/>
         </w:rPr>
-        <w:t>dX,dY</w:t>
-      </w:r>
-      <w:proofErr w:type="spellEnd"/>
+        <w:t>A</w:t>
+      </w:r>
       <w:r>
         <w:rPr>
           <w:b/>
@@ -10129,14 +10742,28 @@
           <w:sz w:val="24"/>
           <w:szCs w:val="24"/>
         </w:rPr>
-        <w:t>)</w:t>
-      </w:r>
-      <w:r>
-        <w:rPr>
-          <w:sz w:val="24"/>
-          <w:szCs w:val="24"/>
-        </w:rPr>
-        <w:t xml:space="preserve"> graus de </w:t>
+        <w:t>nomalias</w:t>
+      </w:r>
+      <w:r>
+        <w:rPr>
+          <w:sz w:val="24"/>
+          <w:szCs w:val="24"/>
+        </w:rPr>
+        <w:t xml:space="preserve"> registadas nos </w:t>
+      </w:r>
+      <w:r>
+        <w:rPr>
+          <w:sz w:val="24"/>
+          <w:szCs w:val="24"/>
+        </w:rPr>
+        <w:t>ú</w:t>
+      </w:r>
+      <w:r>
+        <w:rPr>
+          <w:sz w:val="24"/>
+          <w:szCs w:val="24"/>
+        </w:rPr>
+        <w:t xml:space="preserve">ltimos três meses a mais ou menos </w:t>
       </w:r>
       <w:r>
         <w:rPr>
@@ -10155,7 +10782,7 @@
           <w:sz w:val="24"/>
           <w:szCs w:val="24"/>
         </w:rPr>
-        <w:t>lat,long</w:t>
+        <w:t>dX,dY</w:t>
       </w:r>
       <w:proofErr w:type="spellEnd"/>
       <w:r>
@@ -10172,9 +10799,8 @@
           <w:sz w:val="24"/>
           <w:szCs w:val="24"/>
         </w:rPr>
-        <w:t xml:space="preserve">, sendo </w:t>
-      </w:r>
-      <w:proofErr w:type="spellStart"/>
+        <w:t xml:space="preserve"> graus de </w:t>
+      </w:r>
       <w:r>
         <w:rPr>
           <w:b/>
@@ -10182,15 +10808,7 @@
           <w:sz w:val="24"/>
           <w:szCs w:val="24"/>
         </w:rPr>
-        <w:t>dX</w:t>
-      </w:r>
-      <w:proofErr w:type="spellEnd"/>
-      <w:r>
-        <w:rPr>
-          <w:sz w:val="24"/>
-          <w:szCs w:val="24"/>
-        </w:rPr>
-        <w:t xml:space="preserve">, </w:t>
+        <w:t>(</w:t>
       </w:r>
       <w:proofErr w:type="spellStart"/>
       <w:r>
@@ -10200,17 +10818,9 @@
           <w:sz w:val="24"/>
           <w:szCs w:val="24"/>
         </w:rPr>
-        <w:t>dY</w:t>
-      </w:r>
-      <w:proofErr w:type="spellEnd"/>
-      <w:r>
-        <w:rPr>
-          <w:sz w:val="24"/>
-          <w:szCs w:val="24"/>
-        </w:rPr>
-        <w:t xml:space="preserve">, </w:t>
-      </w:r>
-      <w:proofErr w:type="spellStart"/>
+        <w:t>lat,long</w:t>
+      </w:r>
+      <w:proofErr w:type="spellEnd"/>
       <w:r>
         <w:rPr>
           <w:b/>
@@ -10218,15 +10828,14 @@
           <w:sz w:val="24"/>
           <w:szCs w:val="24"/>
         </w:rPr>
-        <w:t>lat</w:t>
-      </w:r>
-      <w:proofErr w:type="spellEnd"/>
-      <w:r>
-        <w:rPr>
-          <w:sz w:val="24"/>
-          <w:szCs w:val="24"/>
-        </w:rPr>
-        <w:t xml:space="preserve"> e </w:t>
+        <w:t>)</w:t>
+      </w:r>
+      <w:r>
+        <w:rPr>
+          <w:sz w:val="24"/>
+          <w:szCs w:val="24"/>
+        </w:rPr>
+        <w:t xml:space="preserve">, sendo </w:t>
       </w:r>
       <w:proofErr w:type="spellStart"/>
       <w:r>
@@ -10236,6 +10845,60 @@
           <w:sz w:val="24"/>
           <w:szCs w:val="24"/>
         </w:rPr>
+        <w:t>dX</w:t>
+      </w:r>
+      <w:proofErr w:type="spellEnd"/>
+      <w:r>
+        <w:rPr>
+          <w:sz w:val="24"/>
+          <w:szCs w:val="24"/>
+        </w:rPr>
+        <w:t xml:space="preserve">, </w:t>
+      </w:r>
+      <w:proofErr w:type="spellStart"/>
+      <w:r>
+        <w:rPr>
+          <w:b/>
+          <w:bCs/>
+          <w:sz w:val="24"/>
+          <w:szCs w:val="24"/>
+        </w:rPr>
+        <w:t>dY</w:t>
+      </w:r>
+      <w:proofErr w:type="spellEnd"/>
+      <w:r>
+        <w:rPr>
+          <w:sz w:val="24"/>
+          <w:szCs w:val="24"/>
+        </w:rPr>
+        <w:t xml:space="preserve">, </w:t>
+      </w:r>
+      <w:proofErr w:type="spellStart"/>
+      <w:r>
+        <w:rPr>
+          <w:b/>
+          <w:bCs/>
+          <w:sz w:val="24"/>
+          <w:szCs w:val="24"/>
+        </w:rPr>
+        <w:t>lat</w:t>
+      </w:r>
+      <w:proofErr w:type="spellEnd"/>
+      <w:r>
+        <w:rPr>
+          <w:sz w:val="24"/>
+          <w:szCs w:val="24"/>
+        </w:rPr>
+        <w:t xml:space="preserve"> e </w:t>
+      </w:r>
+      <w:proofErr w:type="spellStart"/>
+      <w:r>
+        <w:rPr>
+          <w:b/>
+          <w:bCs/>
+          <w:sz w:val="24"/>
+          <w:szCs w:val="24"/>
+        </w:rPr>
         <w:t>long</w:t>
       </w:r>
       <w:proofErr w:type="spellEnd"/>
@@ -10285,7 +10948,21 @@
           <w:sz w:val="24"/>
           <w:szCs w:val="24"/>
         </w:rPr>
-        <w:t xml:space="preserve">Em relação a detalhes de implementação, optou-se for usar modificações aos </w:t>
+        <w:t xml:space="preserve">Em relação a detalhes de implementação, optou-se </w:t>
+      </w:r>
+      <w:r>
+        <w:rPr>
+          <w:sz w:val="24"/>
+          <w:szCs w:val="24"/>
+        </w:rPr>
+        <w:t>p</w:t>
+      </w:r>
+      <w:r>
+        <w:rPr>
+          <w:sz w:val="24"/>
+          <w:szCs w:val="24"/>
+        </w:rPr>
+        <w:t xml:space="preserve">or usar modificações aos </w:t>
       </w:r>
       <w:r>
         <w:rPr>
@@ -12643,7 +13320,7 @@
 </file>
 
 <file path=customXml/itemProps2.xml><?xml version="1.0" encoding="utf-8"?>
-<ds:datastoreItem xmlns:ds="http://schemas.openxmlformats.org/officeDocument/2006/customXml" ds:itemID="{34E283BF-F0F9-4EE2-8D0A-5FC187F7469F}">
+<ds:datastoreItem xmlns:ds="http://schemas.openxmlformats.org/officeDocument/2006/customXml" ds:itemID="{7248643E-152A-4803-A2E8-41AE3DAB4DCE}">
   <ds:schemaRefs>
     <ds:schemaRef ds:uri="http://schemas.openxmlformats.org/officeDocument/2006/bibliography"/>
   </ds:schemaRefs>

</xml_diff>